<commit_message>
Lidt ændringer i moscow
</commit_message>
<xml_diff>
--- a/Projektformulering for WinePrep_1.12.docx
+++ b/Projektformulering for WinePrep_1.12.docx
@@ -387,7 +387,33 @@
         <w:t xml:space="preserve"> applikation</w:t>
       </w:r>
       <w:r>
-        <w:t>, således at brugeren har mulighed for at ændre på et evt. åbningstidspunkt</w:t>
+        <w:t xml:space="preserve">, og skal kunne modtage beskeder fra systemet på </w:t>
+      </w:r>
+      <w:proofErr w:type="spellStart"/>
+      <w:r>
+        <w:t>appen</w:t>
+      </w:r>
+      <w:proofErr w:type="spellEnd"/>
+      <w:r>
+        <w:t>.</w:t>
+      </w:r>
+    </w:p>
+    <w:p>
+      <w:pPr>
+        <w:pStyle w:val="Listeafsnit"/>
+        <w:numPr>
+          <w:ilvl w:val="0"/>
+          <w:numId w:val="1"/>
+        </w:numPr>
+      </w:pPr>
+      <w:r>
+        <w:t>Skal</w:t>
+      </w:r>
+      <w:r>
+        <w:t xml:space="preserve"> tilkobles en database med information om forskellige vine og deres iltningstid</w:t>
+      </w:r>
+      <w:r>
+        <w:t>, så det er muligt at automatisere iltningsprocessen ud fra de enkelte vine</w:t>
       </w:r>
       <w:r>
         <w:t xml:space="preserve">. </w:t>
@@ -405,27 +431,6 @@
         <w:t>Skal</w:t>
       </w:r>
       <w:r>
-        <w:t xml:space="preserve"> tilkobles en database med information om forskellige vine og deres iltningstid</w:t>
-      </w:r>
-      <w:r>
-        <w:t>, så det er muligt at automatisere iltningsprocessen ud fra de enkelte vine</w:t>
-      </w:r>
-      <w:r>
-        <w:t xml:space="preserve">. </w:t>
-      </w:r>
-    </w:p>
-    <w:p>
-      <w:pPr>
-        <w:pStyle w:val="Listeafsnit"/>
-        <w:numPr>
-          <w:ilvl w:val="0"/>
-          <w:numId w:val="1"/>
-        </w:numPr>
-      </w:pPr>
-      <w:r>
-        <w:t>Skal</w:t>
-      </w:r>
-      <w:r>
         <w:t xml:space="preserve"> tilsluttes det danske el-net.</w:t>
       </w:r>
     </w:p>
@@ -464,8 +469,58 @@
       <w:r>
         <w:t>Skal kunne bortskaffe vinpropper efter åbning</w:t>
       </w:r>
+    </w:p>
+    <w:p>
+      <w:pPr>
+        <w:pStyle w:val="Listeafsnit"/>
+        <w:numPr>
+          <w:ilvl w:val="0"/>
+          <w:numId w:val="1"/>
+        </w:numPr>
+      </w:pPr>
+      <w:r>
+        <w:t>S</w:t>
+      </w:r>
+      <w:r>
+        <w:t>kal kunne give status for vinåbningsprocessen.</w:t>
+      </w:r>
+    </w:p>
+    <w:p>
+      <w:pPr>
+        <w:pStyle w:val="Listeafsnit"/>
+        <w:numPr>
+          <w:ilvl w:val="0"/>
+          <w:numId w:val="1"/>
+        </w:numPr>
+      </w:pPr>
       <w:bookmarkStart w:id="0" w:name="_GoBack"/>
       <w:bookmarkEnd w:id="0"/>
+      <w:r>
+        <w:lastRenderedPageBreak/>
+        <w:t>Skal kunne åbne vin hurtigt når situation kræver det</w:t>
+      </w:r>
+    </w:p>
+    <w:p>
+      <w:pPr>
+        <w:pStyle w:val="Listeafsnit"/>
+        <w:numPr>
+          <w:ilvl w:val="0"/>
+          <w:numId w:val="1"/>
+        </w:numPr>
+      </w:pPr>
+      <w:r>
+        <w:t>Skal have et grafisk brugerinterface til betjening af vinåbningen</w:t>
+      </w:r>
+    </w:p>
+    <w:p>
+      <w:pPr>
+        <w:pStyle w:val="Listeafsnit"/>
+      </w:pPr>
+    </w:p>
+    <w:p>
+      <w:pPr>
+        <w:pStyle w:val="Listeafsnit"/>
+      </w:pPr>
     </w:p>
     <w:p>
       <w:pPr>
@@ -476,7 +531,6 @@
           <w:noProof/>
           <w:lang w:eastAsia="da-DK"/>
         </w:rPr>
-        <w:lastRenderedPageBreak/>
         <w:drawing>
           <wp:inline distT="0" distB="0" distL="0" distR="0">
             <wp:extent cx="6120130" cy="2447925"/>
@@ -530,27 +584,14 @@
       <w:r>
         <w:t xml:space="preserve">Figur </w:t>
       </w:r>
-      <w:r>
-        <w:fldChar w:fldCharType="begin"/>
-      </w:r>
-      <w:r>
-        <w:instrText xml:space="preserve"> SEQ Figur \* ARABIC </w:instrText>
-      </w:r>
-      <w:r>
-        <w:fldChar w:fldCharType="separate"/>
-      </w:r>
-      <w:r>
-        <w:rPr>
-          <w:noProof/>
-        </w:rPr>
-        <w:t>1</w:t>
-      </w:r>
-      <w:r>
-        <w:rPr>
-          <w:noProof/>
-        </w:rPr>
-        <w:fldChar w:fldCharType="end"/>
-      </w:r>
+      <w:fldSimple w:instr=" SEQ Figur \* ARABIC ">
+        <w:r>
+          <w:rPr>
+            <w:noProof/>
+          </w:rPr>
+          <w:t>1</w:t>
+        </w:r>
+      </w:fldSimple>
       <w:r>
         <w:t xml:space="preserve"> - Rigt billede</w:t>
       </w:r>
@@ -1477,7 +1518,7 @@
 </file>
 
 <file path=customXml/itemProps1.xml><?xml version="1.0" encoding="utf-8"?>
-<ds:datastoreItem xmlns:ds="http://schemas.openxmlformats.org/officeDocument/2006/customXml" ds:itemID="{C97686C9-CC74-4C86-A0DB-81CAB3D26DC1}">
+<ds:datastoreItem xmlns:ds="http://schemas.openxmlformats.org/officeDocument/2006/customXml" ds:itemID="{8F7572F9-2AC8-4939-9E49-C15CBF2E1F4E}">
   <ds:schemaRefs>
     <ds:schemaRef ds:uri="http://schemas.openxmlformats.org/officeDocument/2006/bibliography"/>
   </ds:schemaRefs>

</xml_diff>